<commit_message>
agregue titulos a los flujogramas
</commit_message>
<xml_diff>
--- a/Ejercicio1.docx
+++ b/Ejercicio1.docx
@@ -214,24 +214,6 @@
       </w:pPr>
       <w:r>
         <w:tab/>
-        <w:t>Definir i Como Entero</w:t>
-      </w:r>
-    </w:p>
-    <w:p>
-      <w:pPr>
-        <w:ind w:left="360"/>
-      </w:pPr>
-      <w:r>
-        <w:tab/>
-        <w:t>i=0</w:t>
-      </w:r>
-    </w:p>
-    <w:p>
-      <w:pPr>
-        <w:ind w:left="360"/>
-      </w:pPr>
-      <w:r>
-        <w:tab/>
         <w:t xml:space="preserve">Escribir "Cuantos </w:t>
       </w:r>
       <w:proofErr w:type="spellStart"/>
@@ -268,13 +250,197 @@
       <w:r>
         <w:tab/>
       </w:r>
+      <w:r>
+        <w:t>Definir</w:t>
+      </w:r>
+      <w:r>
+        <w:t xml:space="preserve"> carros[</w:t>
+      </w:r>
+      <w:r>
+        <w:t>array</w:t>
+      </w:r>
+      <w:r>
+        <w:t>]</w:t>
+      </w:r>
+      <w:r>
+        <w:t xml:space="preserve"> como Cadena</w:t>
+      </w:r>
+    </w:p>
+    <w:p>
+      <w:pPr>
+        <w:ind w:left="360"/>
+        <w:rPr>
+          <w:lang w:val="en-GB"/>
+        </w:rPr>
+      </w:pPr>
+      <w:r>
+        <w:tab/>
+      </w:r>
+      <w:r>
+        <w:rPr>
+          <w:lang w:val="en-GB"/>
+        </w:rPr>
+        <w:t xml:space="preserve">Para </w:t>
+      </w:r>
       <w:proofErr w:type="spellStart"/>
       <w:r>
-        <w:t>Dimension</w:t>
+        <w:rPr>
+          <w:lang w:val="en-GB"/>
+        </w:rPr>
+        <w:t>i</w:t>
       </w:r>
       <w:proofErr w:type="spellEnd"/>
       <w:r>
-        <w:t xml:space="preserve"> carros[array]</w:t>
+        <w:rPr>
+          <w:lang w:val="en-GB"/>
+        </w:rPr>
+        <w:t>=</w:t>
+      </w:r>
+      <w:proofErr w:type="gramStart"/>
+      <w:r>
+        <w:rPr>
+          <w:lang w:val="en-GB"/>
+        </w:rPr>
+        <w:t>0</w:t>
+      </w:r>
+      <w:r>
+        <w:rPr>
+          <w:lang w:val="en-GB"/>
+        </w:rPr>
+        <w:t xml:space="preserve"> </w:t>
+      </w:r>
+      <w:r>
+        <w:rPr>
+          <w:lang w:val="en-GB"/>
+        </w:rPr>
+        <w:t>;</w:t>
+      </w:r>
+      <w:proofErr w:type="gramEnd"/>
+      <w:r>
+        <w:rPr>
+          <w:lang w:val="en-GB"/>
+        </w:rPr>
+        <w:t xml:space="preserve"> </w:t>
+      </w:r>
+      <w:proofErr w:type="spellStart"/>
+      <w:r>
+        <w:rPr>
+          <w:lang w:val="en-GB"/>
+        </w:rPr>
+        <w:t>i</w:t>
+      </w:r>
+      <w:proofErr w:type="spellEnd"/>
+      <w:r>
+        <w:rPr>
+          <w:lang w:val="en-GB"/>
+        </w:rPr>
+        <w:t>&lt;array</w:t>
+      </w:r>
+      <w:r>
+        <w:rPr>
+          <w:lang w:val="en-GB"/>
+        </w:rPr>
+        <w:t xml:space="preserve"> </w:t>
+      </w:r>
+      <w:r>
+        <w:rPr>
+          <w:lang w:val="en-GB"/>
+        </w:rPr>
+        <w:t>;</w:t>
+      </w:r>
+      <w:r>
+        <w:rPr>
+          <w:lang w:val="en-GB"/>
+        </w:rPr>
+        <w:t xml:space="preserve"> </w:t>
+      </w:r>
+      <w:proofErr w:type="spellStart"/>
+      <w:r>
+        <w:rPr>
+          <w:lang w:val="en-GB"/>
+        </w:rPr>
+        <w:t>i</w:t>
+      </w:r>
+      <w:proofErr w:type="spellEnd"/>
+      <w:r>
+        <w:rPr>
+          <w:lang w:val="en-GB"/>
+        </w:rPr>
+        <w:t>=i+1</w:t>
+      </w:r>
+    </w:p>
+    <w:p>
+      <w:pPr>
+        <w:ind w:left="360"/>
+      </w:pPr>
+      <w:r>
+        <w:rPr>
+          <w:lang w:val="en-GB"/>
+        </w:rPr>
+        <w:tab/>
+      </w:r>
+      <w:r>
+        <w:rPr>
+          <w:lang w:val="en-GB"/>
+        </w:rPr>
+        <w:tab/>
+      </w:r>
+      <w:r>
+        <w:t xml:space="preserve">Escribir "Ingrese la marca de </w:t>
+      </w:r>
+      <w:proofErr w:type="spellStart"/>
+      <w:r>
+        <w:t>vehiculo</w:t>
+      </w:r>
+      <w:proofErr w:type="spellEnd"/>
+      <w:r>
+        <w:t xml:space="preserve"> que desea:"</w:t>
+      </w:r>
+    </w:p>
+    <w:p>
+      <w:pPr>
+        <w:ind w:left="360"/>
+      </w:pPr>
+      <w:r>
+        <w:tab/>
+      </w:r>
+      <w:r>
+        <w:tab/>
+        <w:t>Leer marca</w:t>
+      </w:r>
+    </w:p>
+    <w:p>
+      <w:pPr>
+        <w:ind w:left="360"/>
+      </w:pPr>
+      <w:r>
+        <w:tab/>
+      </w:r>
+      <w:r>
+        <w:tab/>
+        <w:t>carros[i] = marca</w:t>
+      </w:r>
+    </w:p>
+    <w:p>
+      <w:pPr>
+        <w:ind w:left="360"/>
+      </w:pPr>
+      <w:r>
+        <w:lastRenderedPageBreak/>
+        <w:tab/>
+      </w:r>
+      <w:proofErr w:type="spellStart"/>
+      <w:r>
+        <w:t>FinPara</w:t>
+      </w:r>
+      <w:proofErr w:type="spellEnd"/>
+    </w:p>
+    <w:p>
+      <w:pPr>
+        <w:ind w:left="360"/>
+      </w:pPr>
+      <w:r>
+        <w:tab/>
       </w:r>
     </w:p>
     <w:p>
@@ -305,33 +471,7 @@
         <w:rPr>
           <w:lang w:val="en-GB"/>
         </w:rPr>
-        <w:t>=</w:t>
-      </w:r>
-      <w:proofErr w:type="gramStart"/>
-      <w:r>
-        <w:rPr>
-          <w:lang w:val="en-GB"/>
-        </w:rPr>
-        <w:t>0</w:t>
-      </w:r>
-      <w:r>
-        <w:rPr>
-          <w:lang w:val="en-GB"/>
-        </w:rPr>
-        <w:t xml:space="preserve"> </w:t>
-      </w:r>
-      <w:r>
-        <w:rPr>
-          <w:lang w:val="en-GB"/>
-        </w:rPr>
-        <w:t>;</w:t>
-      </w:r>
-      <w:proofErr w:type="gramEnd"/>
-      <w:r>
-        <w:rPr>
-          <w:lang w:val="en-GB"/>
-        </w:rPr>
-        <w:t xml:space="preserve"> </w:t>
+        <w:t xml:space="preserve">=0 ; </w:t>
       </w:r>
       <w:proofErr w:type="spellStart"/>
       <w:r>
@@ -345,157 +485,6 @@
         <w:rPr>
           <w:lang w:val="en-GB"/>
         </w:rPr>
-        <w:t>&lt;array</w:t>
-      </w:r>
-      <w:r>
-        <w:rPr>
-          <w:lang w:val="en-GB"/>
-        </w:rPr>
-        <w:t xml:space="preserve"> </w:t>
-      </w:r>
-      <w:r>
-        <w:rPr>
-          <w:lang w:val="en-GB"/>
-        </w:rPr>
-        <w:t>;</w:t>
-      </w:r>
-      <w:r>
-        <w:rPr>
-          <w:lang w:val="en-GB"/>
-        </w:rPr>
-        <w:t xml:space="preserve"> </w:t>
-      </w:r>
-      <w:proofErr w:type="spellStart"/>
-      <w:r>
-        <w:rPr>
-          <w:lang w:val="en-GB"/>
-        </w:rPr>
-        <w:t>i</w:t>
-      </w:r>
-      <w:proofErr w:type="spellEnd"/>
-      <w:r>
-        <w:rPr>
-          <w:lang w:val="en-GB"/>
-        </w:rPr>
-        <w:t>=i+1</w:t>
-      </w:r>
-    </w:p>
-    <w:p>
-      <w:pPr>
-        <w:ind w:left="360"/>
-      </w:pPr>
-      <w:r>
-        <w:rPr>
-          <w:lang w:val="en-GB"/>
-        </w:rPr>
-        <w:tab/>
-      </w:r>
-      <w:r>
-        <w:rPr>
-          <w:lang w:val="en-GB"/>
-        </w:rPr>
-        <w:tab/>
-      </w:r>
-      <w:r>
-        <w:t xml:space="preserve">Escribir "Ingrese la marca de </w:t>
-      </w:r>
-      <w:proofErr w:type="spellStart"/>
-      <w:r>
-        <w:t>vehiculo</w:t>
-      </w:r>
-      <w:proofErr w:type="spellEnd"/>
-      <w:r>
-        <w:t xml:space="preserve"> que desea:"</w:t>
-      </w:r>
-    </w:p>
-    <w:p>
-      <w:pPr>
-        <w:ind w:left="360"/>
-      </w:pPr>
-      <w:r>
-        <w:lastRenderedPageBreak/>
-        <w:tab/>
-      </w:r>
-      <w:r>
-        <w:tab/>
-        <w:t>Leer marca</w:t>
-      </w:r>
-    </w:p>
-    <w:p>
-      <w:pPr>
-        <w:ind w:left="360"/>
-      </w:pPr>
-      <w:r>
-        <w:tab/>
-      </w:r>
-      <w:r>
-        <w:tab/>
-        <w:t>carros[i] = marca</w:t>
-      </w:r>
-    </w:p>
-    <w:p>
-      <w:pPr>
-        <w:ind w:left="360"/>
-      </w:pPr>
-      <w:r>
-        <w:tab/>
-      </w:r>
-      <w:proofErr w:type="spellStart"/>
-      <w:r>
-        <w:t>FinPara</w:t>
-      </w:r>
-      <w:proofErr w:type="spellEnd"/>
-    </w:p>
-    <w:p>
-      <w:pPr>
-        <w:ind w:left="360"/>
-      </w:pPr>
-      <w:r>
-        <w:tab/>
-      </w:r>
-    </w:p>
-    <w:p>
-      <w:pPr>
-        <w:ind w:left="360"/>
-        <w:rPr>
-          <w:lang w:val="en-GB"/>
-        </w:rPr>
-      </w:pPr>
-      <w:r>
-        <w:tab/>
-      </w:r>
-      <w:r>
-        <w:rPr>
-          <w:lang w:val="en-GB"/>
-        </w:rPr>
-        <w:t xml:space="preserve">Para </w:t>
-      </w:r>
-      <w:proofErr w:type="spellStart"/>
-      <w:r>
-        <w:rPr>
-          <w:lang w:val="en-GB"/>
-        </w:rPr>
-        <w:t>i</w:t>
-      </w:r>
-      <w:proofErr w:type="spellEnd"/>
-      <w:r>
-        <w:rPr>
-          <w:lang w:val="en-GB"/>
-        </w:rPr>
-        <w:t xml:space="preserve">=0 ; </w:t>
-      </w:r>
-      <w:proofErr w:type="spellStart"/>
-      <w:r>
-        <w:rPr>
-          <w:lang w:val="en-GB"/>
-        </w:rPr>
-        <w:t>i</w:t>
-      </w:r>
-      <w:proofErr w:type="spellEnd"/>
-      <w:r>
-        <w:rPr>
-          <w:lang w:val="en-GB"/>
-        </w:rPr>
         <w:t>&lt;array ;</w:t>
       </w:r>
       <w:r>
@@ -504,8 +493,6 @@
         </w:rPr>
         <w:t xml:space="preserve"> i=i+1</w:t>
       </w:r>
-      <w:bookmarkStart w:id="0" w:name="_GoBack"/>
-      <w:bookmarkEnd w:id="0"/>
     </w:p>
     <w:p>
       <w:pPr>
@@ -626,6 +613,7 @@
     <w:p>
       <w:pPr>
         <w:ind w:left="360"/>
+        <w:jc w:val="center"/>
         <w:rPr>
           <w:color w:val="C45911" w:themeColor="accent2" w:themeShade="BF"/>
           <w:u w:val="single"/>
@@ -636,18 +624,10 @@
           <w:noProof/>
         </w:rPr>
         <w:drawing>
-          <wp:anchor distT="0" distB="0" distL="114300" distR="114300" simplePos="0" relativeHeight="251658240" behindDoc="1" locked="0" layoutInCell="1" allowOverlap="1" wp14:anchorId="4026D013" wp14:editId="227DF979">
-            <wp:simplePos x="0" y="0"/>
-            <wp:positionH relativeFrom="column">
-              <wp:posOffset>1261110</wp:posOffset>
-            </wp:positionH>
-            <wp:positionV relativeFrom="page">
-              <wp:posOffset>4794885</wp:posOffset>
-            </wp:positionV>
-            <wp:extent cx="2282825" cy="5293360"/>
-            <wp:effectExtent l="0" t="0" r="3175" b="2540"/>
-            <wp:wrapTopAndBottom/>
-            <wp:docPr id="1" name="Imagen 1"/>
+          <wp:inline distT="0" distB="0" distL="0" distR="0" wp14:anchorId="5E3B6255" wp14:editId="7A839791">
+            <wp:extent cx="2598420" cy="5572452"/>
+            <wp:effectExtent l="0" t="0" r="0" b="9525"/>
+            <wp:docPr id="2" name="Imagen 2"/>
             <wp:cNvGraphicFramePr>
               <a:graphicFrameLocks xmlns:a="http://schemas.openxmlformats.org/drawingml/2006/main" noChangeAspect="1"/>
             </wp:cNvGraphicFramePr>
@@ -676,7 +656,7 @@
                   <pic:spPr bwMode="auto">
                     <a:xfrm>
                       <a:off x="0" y="0"/>
-                      <a:ext cx="2282825" cy="5293360"/>
+                      <a:ext cx="2662302" cy="5709450"/>
                     </a:xfrm>
                     <a:prstGeom prst="rect">
                       <a:avLst/>
@@ -689,19 +669,29 @@
                 </pic:pic>
               </a:graphicData>
             </a:graphic>
-          </wp:anchor>
+          </wp:inline>
         </w:drawing>
       </w:r>
     </w:p>
     <w:p>
       <w:pPr>
         <w:ind w:left="360"/>
-      </w:pPr>
-      <w:r>
+        <w:rPr>
+          <w:color w:val="C45911" w:themeColor="accent2" w:themeShade="BF"/>
+          <w:u w:val="single"/>
+        </w:rPr>
+      </w:pPr>
+      <w:bookmarkStart w:id="0" w:name="_GoBack"/>
+      <w:r>
+        <w:rPr>
+          <w:color w:val="C45911" w:themeColor="accent2" w:themeShade="BF"/>
+          <w:u w:val="single"/>
+        </w:rPr>
         <w:lastRenderedPageBreak/>
         <w:t>Pruebas de Escritorio:</w:t>
       </w:r>
     </w:p>
+    <w:bookmarkEnd w:id="0"/>
     <w:p>
       <w:pPr>
         <w:ind w:left="360"/>

</xml_diff>